<commit_message>
Added instructions for Ubuntu Linux
</commit_message>
<xml_diff>
--- a/java/code/web-distro/src/docs/Visual_Programmer_Installation_and_Connection_Guide.docx
+++ b/java/code/web-distro/src/docs/Visual_Programmer_Installation_and_Connection_Guide.docx
@@ -1,6 +1,6 @@
 
 <file path=word/document.xml><?xml version="1.0" encoding="utf-8"?>
-<w:document xmlns:mo="http://schemas.microsoft.com/office/mac/office/2008/main" xmlns:ve="http://schemas.openxmlformats.org/markup-compatibility/2006" xmlns:mv="urn:schemas-microsoft-com:mac:vml" xmlns:o="urn:schemas-microsoft-com:office:office" xmlns:r="http://schemas.openxmlformats.org/officeDocument/2006/relationships" xmlns:m="http://schemas.openxmlformats.org/officeDocument/2006/math" xmlns:v="urn:schemas-microsoft-com:vml" xmlns:wp="http://schemas.openxmlformats.org/drawingml/2006/wordprocessingDrawing" xmlns:w10="urn:schemas-microsoft-com:office:word" xmlns:w="http://schemas.openxmlformats.org/wordprocessingml/2006/main" xmlns:wne="http://schemas.microsoft.com/office/word/2006/wordml">
+<w:document xmlns:mv="urn:schemas-microsoft-com:mac:vml" xmlns:mo="http://schemas.microsoft.com/office/mac/office/2008/main" xmlns:ve="http://schemas.openxmlformats.org/markup-compatibility/2006" xmlns:o="urn:schemas-microsoft-com:office:office" xmlns:r="http://schemas.openxmlformats.org/officeDocument/2006/relationships" xmlns:m="http://schemas.openxmlformats.org/officeDocument/2006/math" xmlns:v="urn:schemas-microsoft-com:vml" xmlns:w10="urn:schemas-microsoft-com:office:word" xmlns:w="http://schemas.openxmlformats.org/wordprocessingml/2006/main" xmlns:wne="http://schemas.microsoft.com/office/word/2006/wordml" xmlns:wp="http://schemas.openxmlformats.org/drawingml/2006/wordprocessingDrawing" ve:Ignorable="mv" ve:PreserveAttributes="mv:*">
   <w:body>
     <w:p>
       <w:pPr>
@@ -156,7 +156,7 @@
             <w:rPr>
               <w:noProof/>
             </w:rPr>
-            <w:instrText xml:space="preserve"> PAGEREF _Toc249245849 \h </w:instrText>
+            <w:instrText xml:space="preserve"> PAGEREF _Toc250821194 \h </w:instrText>
           </w:r>
           <w:r>
             <w:rPr>
@@ -217,7 +217,7 @@
             <w:rPr>
               <w:noProof/>
             </w:rPr>
-            <w:instrText xml:space="preserve"> PAGEREF _Toc249245850 \h </w:instrText>
+            <w:instrText xml:space="preserve"> PAGEREF _Toc250821195 \h </w:instrText>
           </w:r>
           <w:r>
             <w:rPr>
@@ -278,7 +278,7 @@
             <w:rPr>
               <w:noProof/>
             </w:rPr>
-            <w:instrText xml:space="preserve"> PAGEREF _Toc249245851 \h </w:instrText>
+            <w:instrText xml:space="preserve"> PAGEREF _Toc250821196 \h </w:instrText>
           </w:r>
           <w:r>
             <w:rPr>
@@ -339,7 +339,7 @@
             <w:rPr>
               <w:noProof/>
             </w:rPr>
-            <w:instrText xml:space="preserve"> PAGEREF _Toc249245852 \h </w:instrText>
+            <w:instrText xml:space="preserve"> PAGEREF _Toc250821197 \h </w:instrText>
           </w:r>
           <w:r>
             <w:rPr>
@@ -356,7 +356,7 @@
             <w:rPr>
               <w:noProof/>
             </w:rPr>
-            <w:t>6</w:t>
+            <w:t>7</w:t>
           </w:r>
           <w:r>
             <w:rPr>
@@ -400,7 +400,7 @@
             <w:rPr>
               <w:noProof/>
             </w:rPr>
-            <w:instrText xml:space="preserve"> PAGEREF _Toc249245853 \h </w:instrText>
+            <w:instrText xml:space="preserve"> PAGEREF _Toc250821198 \h </w:instrText>
           </w:r>
           <w:r>
             <w:rPr>
@@ -417,7 +417,7 @@
             <w:rPr>
               <w:noProof/>
             </w:rPr>
-            <w:t>7</w:t>
+            <w:t>8</w:t>
           </w:r>
           <w:r>
             <w:rPr>
@@ -455,7 +455,7 @@
       <w:pPr>
         <w:pStyle w:val="Heading1"/>
       </w:pPr>
-      <w:bookmarkStart w:id="0" w:name="_Toc249245849"/>
+      <w:bookmarkStart w:id="0" w:name="_Toc250821194"/>
       <w:r>
         <w:t xml:space="preserve">Step One – </w:t>
       </w:r>
@@ -833,7 +833,23 @@
           <w:color w:val="000000"/>
           <w:szCs w:val="24"/>
         </w:rPr>
-        <w:t xml:space="preserve"> Java applications, then you’ll want the JDK.  Either way, you can download Java from: </w:t>
+        <w:t xml:space="preserve"> Java applications</w:t>
+      </w:r>
+      <w:r>
+        <w:rPr>
+          <w:rFonts w:ascii="Calibri" w:hAnsi="Calibri" w:cs="Calibri"/>
+          <w:color w:val="000000"/>
+          <w:szCs w:val="24"/>
+        </w:rPr>
+        <w:t xml:space="preserve"> (i.e. write Java code)</w:t>
+      </w:r>
+      <w:r>
+        <w:rPr>
+          <w:rFonts w:ascii="Calibri" w:hAnsi="Calibri" w:cs="Calibri"/>
+          <w:color w:val="000000"/>
+          <w:szCs w:val="24"/>
+        </w:rPr>
+        <w:t xml:space="preserve">, then you’ll want the JDK.  Either way, you can download Java from: </w:t>
       </w:r>
       <w:hyperlink r:id="rId8" w:history="1">
         <w:r>
@@ -863,7 +879,15 @@
         <w:t>not</w:t>
       </w:r>
       <w:r>
-        <w:t xml:space="preserve"> require the Java Plugin to be installed </w:t>
+        <w:t xml:space="preserve"> require the Java </w:t>
+      </w:r>
+      <w:proofErr w:type="spellStart"/>
+      <w:r>
+        <w:t>Plugin</w:t>
+      </w:r>
+      <w:proofErr w:type="spellEnd"/>
+      <w:r>
+        <w:t xml:space="preserve"> to be installed </w:t>
       </w:r>
       <w:r>
         <w:t xml:space="preserve">or enabled </w:t>
@@ -890,7 +914,7 @@
       <w:pPr>
         <w:pStyle w:val="Heading1"/>
       </w:pPr>
-      <w:bookmarkStart w:id="1" w:name="_Toc249245850"/>
+      <w:bookmarkStart w:id="1" w:name="_Toc250821195"/>
       <w:r>
         <w:t>Step Two – Download and Installation</w:t>
       </w:r>
@@ -941,7 +965,22 @@
         </w:numPr>
       </w:pPr>
       <w:r>
-        <w:t>A downloadable, standalone application for Mac or Windows</w:t>
+        <w:t>A downloadable,</w:t>
+      </w:r>
+      <w:r>
+        <w:t xml:space="preserve"> standalone application for Mac</w:t>
+      </w:r>
+      <w:r>
+        <w:t xml:space="preserve"> OS</w:t>
+      </w:r>
+      <w:r>
+        <w:t xml:space="preserve">, </w:t>
+      </w:r>
+      <w:r>
+        <w:t>Windows</w:t>
+      </w:r>
+      <w:r>
+        <w:t>, or Ubuntu Linux</w:t>
       </w:r>
     </w:p>
     <w:p>
@@ -965,7 +1004,13 @@
         <w:t xml:space="preserve">file </w:t>
       </w:r>
       <w:r>
-        <w:t xml:space="preserve">for Linux users or </w:t>
+        <w:t xml:space="preserve">for </w:t>
+      </w:r>
+      <w:r>
+        <w:t xml:space="preserve">other </w:t>
+      </w:r>
+      <w:r>
+        <w:t xml:space="preserve">Linux users or </w:t>
       </w:r>
       <w:r>
         <w:t xml:space="preserve">users having </w:t>
@@ -1168,23 +1213,50 @@
           <w:color w:val="000000"/>
           <w:szCs w:val="24"/>
         </w:rPr>
-        <w:t xml:space="preserve"> and operating system (Mac OS or Windows)</w:t>
-      </w:r>
-      <w:r>
-        <w:rPr>
-          <w:rFonts w:ascii="Calibri" w:hAnsi="Calibri" w:cs="Calibri"/>
-          <w:color w:val="000000"/>
-          <w:szCs w:val="24"/>
-        </w:rPr>
-        <w:t>.  Choosing the correct launch button is very important</w:t>
-      </w:r>
-      <w:r>
-        <w:rPr>
-          <w:rFonts w:ascii="Calibri" w:hAnsi="Calibri" w:cs="Calibri"/>
-          <w:color w:val="000000"/>
-          <w:szCs w:val="24"/>
-        </w:rPr>
-        <w:t>!</w:t>
+        <w:t xml:space="preserve"> and operating system (Mac OS</w:t>
+      </w:r>
+      <w:r>
+        <w:rPr>
+          <w:rFonts w:ascii="Calibri" w:hAnsi="Calibri" w:cs="Calibri"/>
+          <w:color w:val="000000"/>
+          <w:szCs w:val="24"/>
+        </w:rPr>
+        <w:t xml:space="preserve">, </w:t>
+      </w:r>
+      <w:r>
+        <w:rPr>
+          <w:rFonts w:ascii="Calibri" w:hAnsi="Calibri" w:cs="Calibri"/>
+          <w:color w:val="000000"/>
+          <w:szCs w:val="24"/>
+        </w:rPr>
+        <w:t>Windows</w:t>
+      </w:r>
+      <w:r>
+        <w:rPr>
+          <w:rFonts w:ascii="Calibri" w:hAnsi="Calibri" w:cs="Calibri"/>
+          <w:color w:val="000000"/>
+          <w:szCs w:val="24"/>
+        </w:rPr>
+        <w:t xml:space="preserve">, or </w:t>
+      </w:r>
+      <w:r>
+        <w:t>Ubuntu Linux</w:t>
+      </w:r>
+      <w:r>
+        <w:rPr>
+          <w:rFonts w:ascii="Calibri" w:hAnsi="Calibri" w:cs="Calibri"/>
+          <w:color w:val="000000"/>
+          <w:szCs w:val="24"/>
+        </w:rPr>
+        <w:t>)</w:t>
+      </w:r>
+      <w:r>
+        <w:rPr>
+          <w:rFonts w:ascii="Calibri" w:hAnsi="Calibri" w:cs="Calibri"/>
+          <w:color w:val="000000"/>
+          <w:szCs w:val="24"/>
+        </w:rPr>
+        <w:t>.</w:t>
       </w:r>
     </w:p>
     <w:p>
@@ -1233,10 +1305,37 @@
       <w:r>
         <w:rPr>
           <w:rFonts w:ascii="Calibri" w:hAnsi="Calibri" w:cs="Calibri"/>
-          <w:color w:val="000000"/>
-          <w:szCs w:val="24"/>
-        </w:rPr>
-        <w:t>Mac OS: you will download a disk image file (.dmg).  Double-click it to mount and open the disk image.  Once it is open, simply drag the Visual Programmer application to your computer’s Applications folder.  Once it has copied, you may eject the disk image.</w:t>
+          <w:b/>
+          <w:color w:val="000000"/>
+          <w:szCs w:val="24"/>
+        </w:rPr>
+        <w:t>Mac OS</w:t>
+      </w:r>
+      <w:r>
+        <w:rPr>
+          <w:rFonts w:ascii="Calibri" w:hAnsi="Calibri" w:cs="Calibri"/>
+          <w:color w:val="000000"/>
+          <w:szCs w:val="24"/>
+        </w:rPr>
+        <w:t>: you will download a disk image file (.</w:t>
+      </w:r>
+      <w:proofErr w:type="spellStart"/>
+      <w:r>
+        <w:rPr>
+          <w:rFonts w:ascii="Calibri" w:hAnsi="Calibri" w:cs="Calibri"/>
+          <w:color w:val="000000"/>
+          <w:szCs w:val="24"/>
+        </w:rPr>
+        <w:t>dmg</w:t>
+      </w:r>
+      <w:proofErr w:type="spellEnd"/>
+      <w:r>
+        <w:rPr>
+          <w:rFonts w:ascii="Calibri" w:hAnsi="Calibri" w:cs="Calibri"/>
+          <w:color w:val="000000"/>
+          <w:szCs w:val="24"/>
+        </w:rPr>
+        <w:t>).  Double-click it to mount and open the disk image.  Once it is open, simply drag the Visual Programmer application to your computer’s Applications folder.  Once it has copied, you may eject the disk image.</w:t>
       </w:r>
     </w:p>
     <w:p>
@@ -1259,10 +1358,116 @@
       <w:r>
         <w:rPr>
           <w:rFonts w:ascii="Calibri" w:hAnsi="Calibri" w:cs="Calibri"/>
-          <w:color w:val="000000"/>
-          <w:szCs w:val="24"/>
-        </w:rPr>
-        <w:t>Windows: you will download an installer file (.msi).  Double-click to open it and follow the installation wizard steps to install the Visual Programmer.</w:t>
+          <w:b/>
+          <w:color w:val="000000"/>
+          <w:szCs w:val="24"/>
+        </w:rPr>
+        <w:t>Windows</w:t>
+      </w:r>
+      <w:r>
+        <w:rPr>
+          <w:rFonts w:ascii="Calibri" w:hAnsi="Calibri" w:cs="Calibri"/>
+          <w:color w:val="000000"/>
+          <w:szCs w:val="24"/>
+        </w:rPr>
+        <w:t>: you will download an installer file (.</w:t>
+      </w:r>
+      <w:proofErr w:type="spellStart"/>
+      <w:r>
+        <w:rPr>
+          <w:rFonts w:ascii="Calibri" w:hAnsi="Calibri" w:cs="Calibri"/>
+          <w:color w:val="000000"/>
+          <w:szCs w:val="24"/>
+        </w:rPr>
+        <w:t>msi</w:t>
+      </w:r>
+      <w:proofErr w:type="spellEnd"/>
+      <w:r>
+        <w:rPr>
+          <w:rFonts w:ascii="Calibri" w:hAnsi="Calibri" w:cs="Calibri"/>
+          <w:color w:val="000000"/>
+          <w:szCs w:val="24"/>
+        </w:rPr>
+        <w:t>).  Double-click to open it and follow the installation wizard steps to install the Visual Programmer.</w:t>
+      </w:r>
+    </w:p>
+    <w:p>
+      <w:pPr>
+        <w:pStyle w:val="ListParagraph"/>
+        <w:numPr>
+          <w:ilvl w:val="0"/>
+          <w:numId w:val="14"/>
+        </w:numPr>
+        <w:autoSpaceDE w:val="0"/>
+        <w:autoSpaceDN w:val="0"/>
+        <w:adjustRightInd w:val="0"/>
+        <w:spacing w:after="0" w:line="240" w:lineRule="auto"/>
+        <w:rPr>
+          <w:rFonts w:ascii="Calibri" w:hAnsi="Calibri" w:cs="Calibri"/>
+          <w:color w:val="000000"/>
+          <w:szCs w:val="24"/>
+        </w:rPr>
+      </w:pPr>
+      <w:r>
+        <w:rPr>
+          <w:rFonts w:ascii="Calibri" w:hAnsi="Calibri" w:cs="Calibri"/>
+          <w:b/>
+          <w:color w:val="000000"/>
+          <w:szCs w:val="24"/>
+        </w:rPr>
+        <w:t>Ubuntu Linux</w:t>
+      </w:r>
+      <w:r>
+        <w:rPr>
+          <w:rFonts w:ascii="Calibri" w:hAnsi="Calibri" w:cs="Calibri"/>
+          <w:color w:val="000000"/>
+          <w:szCs w:val="24"/>
+        </w:rPr>
+        <w:t>: you will download a package file (.</w:t>
+      </w:r>
+      <w:proofErr w:type="spellStart"/>
+      <w:r>
+        <w:rPr>
+          <w:rFonts w:ascii="Calibri" w:hAnsi="Calibri" w:cs="Calibri"/>
+          <w:color w:val="000000"/>
+          <w:szCs w:val="24"/>
+        </w:rPr>
+        <w:t>deb</w:t>
+      </w:r>
+      <w:proofErr w:type="spellEnd"/>
+      <w:r>
+        <w:rPr>
+          <w:rFonts w:ascii="Calibri" w:hAnsi="Calibri" w:cs="Calibri"/>
+          <w:color w:val="000000"/>
+          <w:szCs w:val="24"/>
+        </w:rPr>
+        <w:t xml:space="preserve">).  Double-click to open it and </w:t>
+      </w:r>
+      <w:r>
+        <w:rPr>
+          <w:rFonts w:ascii="Calibri" w:hAnsi="Calibri" w:cs="Calibri"/>
+          <w:color w:val="000000"/>
+          <w:szCs w:val="24"/>
+        </w:rPr>
+        <w:t xml:space="preserve">then select </w:t>
+      </w:r>
+      <w:r>
+        <w:rPr>
+          <w:rFonts w:ascii="Calibri" w:hAnsi="Calibri" w:cs="Calibri"/>
+          <w:i/>
+          <w:color w:val="000000"/>
+          <w:szCs w:val="24"/>
+        </w:rPr>
+        <w:t>Install Package</w:t>
+      </w:r>
+      <w:r>
+        <w:rPr>
+          <w:rFonts w:ascii="Calibri" w:hAnsi="Calibri" w:cs="Calibri"/>
+          <w:i/>
+          <w:color w:val="000000"/>
+          <w:szCs w:val="24"/>
+        </w:rPr>
+        <w:t>.</w:t>
       </w:r>
     </w:p>
     <w:p>
@@ -1311,10 +1516,36 @@
       <w:r>
         <w:rPr>
           <w:rFonts w:ascii="Calibri" w:hAnsi="Calibri" w:cs="Calibri"/>
-          <w:color w:val="000000"/>
-          <w:szCs w:val="24"/>
-        </w:rPr>
-        <w:t>Mac: double click the CREATE Lab Visual Programmer application in your Applications folder.</w:t>
+          <w:b/>
+          <w:color w:val="000000"/>
+          <w:szCs w:val="24"/>
+        </w:rPr>
+        <w:t>Mac</w:t>
+      </w:r>
+      <w:r>
+        <w:rPr>
+          <w:rFonts w:ascii="Calibri" w:hAnsi="Calibri" w:cs="Calibri"/>
+          <w:b/>
+          <w:color w:val="000000"/>
+          <w:szCs w:val="24"/>
+        </w:rPr>
+        <w:t xml:space="preserve"> OS</w:t>
+      </w:r>
+      <w:r>
+        <w:rPr>
+          <w:rFonts w:ascii="Calibri" w:hAnsi="Calibri" w:cs="Calibri"/>
+          <w:color w:val="000000"/>
+          <w:szCs w:val="24"/>
+        </w:rPr>
+        <w:t>: double-</w:t>
+      </w:r>
+      <w:r>
+        <w:rPr>
+          <w:rFonts w:ascii="Calibri" w:hAnsi="Calibri" w:cs="Calibri"/>
+          <w:color w:val="000000"/>
+          <w:szCs w:val="24"/>
+        </w:rPr>
+        <w:t>click the CREATE Lab Visual Programmer application in your Applications folder.</w:t>
       </w:r>
     </w:p>
     <w:p>
@@ -1337,10 +1568,54 @@
       <w:r>
         <w:rPr>
           <w:rFonts w:ascii="Calibri" w:hAnsi="Calibri" w:cs="Calibri"/>
-          <w:color w:val="000000"/>
-          <w:szCs w:val="24"/>
-        </w:rPr>
-        <w:t>Windows: select the CREATE Lab Visual Programmer application in the Start menu, or double-click the icon on your Desktop.</w:t>
+          <w:b/>
+          <w:color w:val="000000"/>
+          <w:szCs w:val="24"/>
+        </w:rPr>
+        <w:t>Windows</w:t>
+      </w:r>
+      <w:r>
+        <w:rPr>
+          <w:rFonts w:ascii="Calibri" w:hAnsi="Calibri" w:cs="Calibri"/>
+          <w:color w:val="000000"/>
+          <w:szCs w:val="24"/>
+        </w:rPr>
+        <w:t>: select the CREATE Lab Visual Programmer application in the Start menu, or double-click the icon on your Desktop.</w:t>
+      </w:r>
+    </w:p>
+    <w:p>
+      <w:pPr>
+        <w:pStyle w:val="ListParagraph"/>
+        <w:numPr>
+          <w:ilvl w:val="0"/>
+          <w:numId w:val="15"/>
+        </w:numPr>
+        <w:autoSpaceDE w:val="0"/>
+        <w:autoSpaceDN w:val="0"/>
+        <w:adjustRightInd w:val="0"/>
+        <w:spacing w:after="0" w:line="240" w:lineRule="auto"/>
+        <w:rPr>
+          <w:rFonts w:ascii="Calibri" w:hAnsi="Calibri" w:cs="Calibri"/>
+          <w:color w:val="000000"/>
+          <w:szCs w:val="24"/>
+        </w:rPr>
+      </w:pPr>
+      <w:r>
+        <w:rPr>
+          <w:rFonts w:ascii="Calibri" w:hAnsi="Calibri" w:cs="Calibri"/>
+          <w:b/>
+          <w:color w:val="000000"/>
+          <w:szCs w:val="24"/>
+        </w:rPr>
+        <w:t>Ubuntu Linux</w:t>
+      </w:r>
+      <w:r>
+        <w:rPr>
+          <w:rFonts w:ascii="Calibri" w:hAnsi="Calibri" w:cs="Calibri"/>
+          <w:color w:val="000000"/>
+          <w:szCs w:val="24"/>
+        </w:rPr>
+        <w:t>: double-click the CREATE Lab Visual Programmer application icon.</w:t>
       </w:r>
     </w:p>
     <w:p>
@@ -1663,7 +1938,19 @@
         <w:t xml:space="preserve">for users who </w:t>
       </w:r>
       <w:r>
-        <w:t xml:space="preserve">are running Linux or have more complicated installation requirements. </w:t>
+        <w:t xml:space="preserve">are running </w:t>
+      </w:r>
+      <w:r>
+        <w:t xml:space="preserve">versions of </w:t>
+      </w:r>
+      <w:r>
+        <w:t xml:space="preserve">Linux </w:t>
+      </w:r>
+      <w:r>
+        <w:t xml:space="preserve">other than Ubuntu, </w:t>
+      </w:r>
+      <w:r>
+        <w:t xml:space="preserve">or have more complicated installation requirements. </w:t>
       </w:r>
       <w:r>
         <w:t>To install and run from the zip file, do the following:</w:t>
@@ -1795,8 +2082,13 @@
         </w:rPr>
         <w:t xml:space="preserve">Unzip the </w:t>
       </w:r>
-      <w:r>
-        <w:t>visualprogrammer.zip archive to your preferred location.</w:t>
+      <w:proofErr w:type="spellStart"/>
+      <w:r>
+        <w:t>visualprogrammer.zip</w:t>
+      </w:r>
+      <w:proofErr w:type="spellEnd"/>
+      <w:r>
+        <w:t xml:space="preserve"> archive to your preferred location.</w:t>
       </w:r>
     </w:p>
     <w:p>
@@ -1816,7 +2108,7 @@
       <w:pPr>
         <w:pStyle w:val="Heading1"/>
       </w:pPr>
-      <w:bookmarkStart w:id="2" w:name="_Toc249245851"/>
+      <w:bookmarkStart w:id="2" w:name="_Toc250821196"/>
       <w:r>
         <w:t xml:space="preserve">Step </w:t>
       </w:r>
@@ -2259,11 +2551,19 @@
           <w:t>http://www.ftdichip.com/Drivers/VCP.htm</w:t>
         </w:r>
       </w:hyperlink>
+      <w:proofErr w:type="gramStart"/>
       <w:r>
         <w:rPr>
           <w:bCs/>
         </w:rPr>
-        <w:t xml:space="preserve">  and follow the instructions for your computer’s operating system.  </w:t>
+        <w:t xml:space="preserve">  and</w:t>
+      </w:r>
+      <w:proofErr w:type="gramEnd"/>
+      <w:r>
+        <w:rPr>
+          <w:bCs/>
+        </w:rPr>
+        <w:t xml:space="preserve"> follow the instructions for your computer’s operating system.  </w:t>
       </w:r>
     </w:p>
     <w:p>
@@ -2578,7 +2878,7 @@
         </w:rPr>
         <w:br w:type="page"/>
       </w:r>
-      <w:bookmarkStart w:id="3" w:name="_Toc249245852"/>
+      <w:bookmarkStart w:id="3" w:name="_Toc250821197"/>
       <w:r>
         <w:rPr>
           <w:rStyle w:val="Strong"/>
@@ -2944,7 +3244,7 @@
       <w:r>
         <w:br w:type="page"/>
       </w:r>
-      <w:bookmarkStart w:id="4" w:name="_Toc249245853"/>
+      <w:bookmarkStart w:id="4" w:name="_Toc250821198"/>
       <w:r>
         <w:t>Frequently Asked Questions (FAQ)</w:t>
       </w:r>
@@ -2994,21 +3294,25 @@
       <w:r>
         <w:t xml:space="preserve">tores its files in a </w:t>
       </w:r>
+      <w:proofErr w:type="spellStart"/>
       <w:r>
         <w:rPr>
           <w:rFonts w:ascii="Courier New" w:hAnsi="Courier New"/>
         </w:rPr>
         <w:t>CREATELab</w:t>
       </w:r>
+      <w:proofErr w:type="spellEnd"/>
       <w:r>
         <w:t xml:space="preserve"> subdirectory of the user's home directory.  This is problematic for some users (e.g. schools with shared computers, security restrictions, etc.).  To change where files are stored, you can launch the Visual Programmer and supply it with the </w:t>
       </w:r>
+      <w:proofErr w:type="spellStart"/>
       <w:r>
         <w:rPr>
           <w:rFonts w:ascii="Courier New" w:hAnsi="Courier New"/>
         </w:rPr>
         <w:t>CreateLabHomeDirectory</w:t>
       </w:r>
+      <w:proofErr w:type="spellEnd"/>
       <w:r>
         <w:t xml:space="preserve"> system property. </w:t>
       </w:r>
@@ -3071,8 +3375,49 @@
           <w:rFonts w:ascii="Courier New" w:hAnsi="Courier New"/>
           <w:sz w:val="16"/>
         </w:rPr>
-        <w:t xml:space="preserve">   java -DCreateLabHomeDirectory=PATH_TO_DESIRED_DIRECTORY -jar visual-programmer-applications.jar</w:t>
-      </w:r>
+        <w:t xml:space="preserve">   </w:t>
+      </w:r>
+      <w:proofErr w:type="gramStart"/>
+      <w:r>
+        <w:rPr>
+          <w:rFonts w:ascii="Courier New" w:hAnsi="Courier New"/>
+          <w:sz w:val="16"/>
+        </w:rPr>
+        <w:t>java</w:t>
+      </w:r>
+      <w:proofErr w:type="gramEnd"/>
+      <w:r>
+        <w:rPr>
+          <w:rFonts w:ascii="Courier New" w:hAnsi="Courier New"/>
+          <w:sz w:val="16"/>
+        </w:rPr>
+        <w:t xml:space="preserve"> -</w:t>
+      </w:r>
+      <w:proofErr w:type="spellStart"/>
+      <w:r>
+        <w:rPr>
+          <w:rFonts w:ascii="Courier New" w:hAnsi="Courier New"/>
+          <w:sz w:val="16"/>
+        </w:rPr>
+        <w:t>DCreateLabHomeDirectory</w:t>
+      </w:r>
+      <w:proofErr w:type="spellEnd"/>
+      <w:r>
+        <w:rPr>
+          <w:rFonts w:ascii="Courier New" w:hAnsi="Courier New"/>
+          <w:sz w:val="16"/>
+        </w:rPr>
+        <w:t>=PATH_TO_DESIRED_DIRECTORY -jar visual-programmer-</w:t>
+      </w:r>
+      <w:proofErr w:type="spellStart"/>
+      <w:r>
+        <w:rPr>
+          <w:rFonts w:ascii="Courier New" w:hAnsi="Courier New"/>
+          <w:sz w:val="16"/>
+        </w:rPr>
+        <w:t>applications.jar</w:t>
+      </w:r>
+      <w:proofErr w:type="spellEnd"/>
     </w:p>
     <w:p>
       <w:pPr>
@@ -3185,7 +3530,15 @@
           <w:rFonts w:asciiTheme="minorHAnsi" w:hAnsiTheme="minorHAnsi" w:cstheme="minorHAnsi"/>
           <w:b w:val="0"/>
         </w:rPr>
-        <w:t xml:space="preserve">Clara Phillips: </w:t>
+        <w:t>Rachel Hite</w:t>
+      </w:r>
+      <w:r>
+        <w:rPr>
+          <w:rStyle w:val="Strong"/>
+          <w:rFonts w:asciiTheme="minorHAnsi" w:hAnsiTheme="minorHAnsi" w:cstheme="minorHAnsi"/>
+          <w:b w:val="0"/>
+        </w:rPr>
+        <w:t xml:space="preserve">: </w:t>
       </w:r>
       <w:hyperlink r:id="rId22" w:history="1">
         <w:r>
@@ -3193,7 +3546,7 @@
             <w:rStyle w:val="Hyperlink"/>
             <w:rFonts w:cstheme="minorHAnsi"/>
           </w:rPr>
-          <w:t>clara@cmu.edu</w:t>
+          <w:t>rachel@cmucreatelab.org</w:t>
         </w:r>
       </w:hyperlink>
       <w:r>
@@ -3202,7 +3555,15 @@
           <w:rFonts w:asciiTheme="minorHAnsi" w:hAnsiTheme="minorHAnsi" w:cstheme="minorHAnsi"/>
           <w:b w:val="0"/>
         </w:rPr>
-        <w:t xml:space="preserve">  - CREATE Lab Outreach</w:t>
+        <w:t xml:space="preserve"> </w:t>
+      </w:r>
+      <w:r>
+        <w:rPr>
+          <w:rStyle w:val="Strong"/>
+          <w:rFonts w:asciiTheme="minorHAnsi" w:hAnsiTheme="minorHAnsi" w:cstheme="minorHAnsi"/>
+          <w:b w:val="0"/>
+        </w:rPr>
+        <w:t>- CREATE Lab Outreach</w:t>
       </w:r>
     </w:p>
     <w:p>
@@ -3298,8 +3659,8 @@
 </file>
 
 <file path=word/endnotes.xml><?xml version="1.0" encoding="utf-8"?>
-<w:endnotes xmlns:mo="http://schemas.microsoft.com/office/mac/office/2008/main" xmlns:ve="http://schemas.openxmlformats.org/markup-compatibility/2006" xmlns:mv="urn:schemas-microsoft-com:mac:vml" xmlns:o="urn:schemas-microsoft-com:office:office" xmlns:r="http://schemas.openxmlformats.org/officeDocument/2006/relationships" xmlns:m="http://schemas.openxmlformats.org/officeDocument/2006/math" xmlns:v="urn:schemas-microsoft-com:vml" xmlns:wp="http://schemas.openxmlformats.org/drawingml/2006/wordprocessingDrawing" xmlns:w10="urn:schemas-microsoft-com:office:word" xmlns:w="http://schemas.openxmlformats.org/wordprocessingml/2006/main" xmlns:wne="http://schemas.microsoft.com/office/word/2006/wordml">
-  <w:endnote w:type="separator" w:id="-1">
+<w:endnotes xmlns:mv="urn:schemas-microsoft-com:mac:vml" xmlns:mo="http://schemas.microsoft.com/office/mac/office/2008/main" xmlns:ve="http://schemas.openxmlformats.org/markup-compatibility/2006" xmlns:o="urn:schemas-microsoft-com:office:office" xmlns:r="http://schemas.openxmlformats.org/officeDocument/2006/relationships" xmlns:m="http://schemas.openxmlformats.org/officeDocument/2006/math" xmlns:v="urn:schemas-microsoft-com:vml" xmlns:w10="urn:schemas-microsoft-com:office:word" xmlns:w="http://schemas.openxmlformats.org/wordprocessingml/2006/main" xmlns:wne="http://schemas.microsoft.com/office/word/2006/wordml" xmlns:wp="http://schemas.openxmlformats.org/drawingml/2006/wordprocessingDrawing">
+  <w:endnote w:type="separator" w:id="0">
     <w:p>
       <w:pPr>
         <w:spacing w:after="0" w:line="240" w:lineRule="auto"/>
@@ -3309,7 +3670,7 @@
       </w:r>
     </w:p>
   </w:endnote>
-  <w:endnote w:type="continuationSeparator" w:id="0">
+  <w:endnote w:type="continuationSeparator" w:id="1">
     <w:p>
       <w:pPr>
         <w:spacing w:after="0" w:line="240" w:lineRule="auto"/>
@@ -3323,7 +3684,7 @@
 </file>
 
 <file path=word/footer1.xml><?xml version="1.0" encoding="utf-8"?>
-<w:ftr xmlns:mo="http://schemas.microsoft.com/office/mac/office/2008/main" xmlns:ve="http://schemas.openxmlformats.org/markup-compatibility/2006" xmlns:mv="urn:schemas-microsoft-com:mac:vml" xmlns:o="urn:schemas-microsoft-com:office:office" xmlns:r="http://schemas.openxmlformats.org/officeDocument/2006/relationships" xmlns:m="http://schemas.openxmlformats.org/officeDocument/2006/math" xmlns:v="urn:schemas-microsoft-com:vml" xmlns:wp="http://schemas.openxmlformats.org/drawingml/2006/wordprocessingDrawing" xmlns:w10="urn:schemas-microsoft-com:office:word" xmlns:w="http://schemas.openxmlformats.org/wordprocessingml/2006/main" xmlns:wne="http://schemas.microsoft.com/office/word/2006/wordml">
+<w:ftr xmlns:mv="urn:schemas-microsoft-com:mac:vml" xmlns:mo="http://schemas.microsoft.com/office/mac/office/2008/main" xmlns:ve="http://schemas.openxmlformats.org/markup-compatibility/2006" xmlns:o="urn:schemas-microsoft-com:office:office" xmlns:r="http://schemas.openxmlformats.org/officeDocument/2006/relationships" xmlns:m="http://schemas.openxmlformats.org/officeDocument/2006/math" xmlns:v="urn:schemas-microsoft-com:vml" xmlns:w10="urn:schemas-microsoft-com:office:word" xmlns:w="http://schemas.openxmlformats.org/wordprocessingml/2006/main" xmlns:wne="http://schemas.microsoft.com/office/word/2006/wordml" xmlns:wp="http://schemas.openxmlformats.org/drawingml/2006/wordprocessingDrawing">
   <w:p>
     <w:pPr>
       <w:pStyle w:val="Footer"/>
@@ -3339,15 +3700,22 @@
       <w:t>Connection Guide</w:t>
     </w:r>
     <w:r>
-      <w:t xml:space="preserve"> v0.4</w:t>
+      <w:t xml:space="preserve"> v0.</w:t>
     </w:r>
     <w:r>
-      <w:t>, December 2013</w:t>
+      <w:t>5</w:t>
+    </w:r>
+    <w:r>
+      <w:t xml:space="preserve">, </w:t>
+    </w:r>
+    <w:r>
+      <w:t>January</w:t>
+    </w:r>
+    <w:r>
+      <w:t xml:space="preserve"> 2013</w:t>
     </w:r>
     <w:r>
       <w:tab/>
-    </w:r>
-    <w:r>
       <w:t>CMU CREATE Lab</w:t>
     </w:r>
   </w:p>
@@ -3355,8 +3723,8 @@
 </file>
 
 <file path=word/footnotes.xml><?xml version="1.0" encoding="utf-8"?>
-<w:footnotes xmlns:mo="http://schemas.microsoft.com/office/mac/office/2008/main" xmlns:ve="http://schemas.openxmlformats.org/markup-compatibility/2006" xmlns:mv="urn:schemas-microsoft-com:mac:vml" xmlns:o="urn:schemas-microsoft-com:office:office" xmlns:r="http://schemas.openxmlformats.org/officeDocument/2006/relationships" xmlns:m="http://schemas.openxmlformats.org/officeDocument/2006/math" xmlns:v="urn:schemas-microsoft-com:vml" xmlns:wp="http://schemas.openxmlformats.org/drawingml/2006/wordprocessingDrawing" xmlns:w10="urn:schemas-microsoft-com:office:word" xmlns:w="http://schemas.openxmlformats.org/wordprocessingml/2006/main" xmlns:wne="http://schemas.microsoft.com/office/word/2006/wordml">
-  <w:footnote w:type="separator" w:id="-1">
+<w:footnotes xmlns:mv="urn:schemas-microsoft-com:mac:vml" xmlns:mo="http://schemas.microsoft.com/office/mac/office/2008/main" xmlns:ve="http://schemas.openxmlformats.org/markup-compatibility/2006" xmlns:o="urn:schemas-microsoft-com:office:office" xmlns:r="http://schemas.openxmlformats.org/officeDocument/2006/relationships" xmlns:m="http://schemas.openxmlformats.org/officeDocument/2006/math" xmlns:v="urn:schemas-microsoft-com:vml" xmlns:w10="urn:schemas-microsoft-com:office:word" xmlns:w="http://schemas.openxmlformats.org/wordprocessingml/2006/main" xmlns:wne="http://schemas.microsoft.com/office/word/2006/wordml" xmlns:wp="http://schemas.openxmlformats.org/drawingml/2006/wordprocessingDrawing">
+  <w:footnote w:type="separator" w:id="0">
     <w:p>
       <w:pPr>
         <w:spacing w:after="0" w:line="240" w:lineRule="auto"/>
@@ -3366,7 +3734,7 @@
       </w:r>
     </w:p>
   </w:footnote>
-  <w:footnote w:type="continuationSeparator" w:id="0">
+  <w:footnote w:type="continuationSeparator" w:id="1">
     <w:p>
       <w:pPr>
         <w:spacing w:after="0" w:line="240" w:lineRule="auto"/>
@@ -3380,7 +3748,7 @@
 </file>
 
 <file path=word/header1.xml><?xml version="1.0" encoding="utf-8"?>
-<w:hdr xmlns:mo="http://schemas.microsoft.com/office/mac/office/2008/main" xmlns:ve="http://schemas.openxmlformats.org/markup-compatibility/2006" xmlns:mv="urn:schemas-microsoft-com:mac:vml" xmlns:o="urn:schemas-microsoft-com:office:office" xmlns:r="http://schemas.openxmlformats.org/officeDocument/2006/relationships" xmlns:m="http://schemas.openxmlformats.org/officeDocument/2006/math" xmlns:v="urn:schemas-microsoft-com:vml" xmlns:wp="http://schemas.openxmlformats.org/drawingml/2006/wordprocessingDrawing" xmlns:w10="urn:schemas-microsoft-com:office:word" xmlns:w="http://schemas.openxmlformats.org/wordprocessingml/2006/main" xmlns:wne="http://schemas.microsoft.com/office/word/2006/wordml">
+<w:hdr xmlns:mv="urn:schemas-microsoft-com:mac:vml" xmlns:mo="http://schemas.microsoft.com/office/mac/office/2008/main" xmlns:ve="http://schemas.openxmlformats.org/markup-compatibility/2006" xmlns:o="urn:schemas-microsoft-com:office:office" xmlns:r="http://schemas.openxmlformats.org/officeDocument/2006/relationships" xmlns:m="http://schemas.openxmlformats.org/officeDocument/2006/math" xmlns:v="urn:schemas-microsoft-com:vml" xmlns:w10="urn:schemas-microsoft-com:office:word" xmlns:w="http://schemas.openxmlformats.org/wordprocessingml/2006/main" xmlns:wne="http://schemas.microsoft.com/office/word/2006/wordml" xmlns:wp="http://schemas.openxmlformats.org/drawingml/2006/wordprocessingDrawing">
   <w:sdt>
     <w:sdtPr>
       <w:id w:val="91862298"/>
@@ -3400,7 +3768,7 @@
             <w:rPr>
               <w:noProof/>
             </w:rPr>
-            <w:t>1</w:t>
+            <w:t>8</w:t>
           </w:r>
         </w:fldSimple>
       </w:p>
@@ -3415,7 +3783,7 @@
 </file>
 
 <file path=word/numbering.xml><?xml version="1.0" encoding="utf-8"?>
-<w:numbering xmlns:mo="http://schemas.microsoft.com/office/mac/office/2008/main" xmlns:ve="http://schemas.openxmlformats.org/markup-compatibility/2006" xmlns:mv="urn:schemas-microsoft-com:mac:vml" xmlns:o="urn:schemas-microsoft-com:office:office" xmlns:r="http://schemas.openxmlformats.org/officeDocument/2006/relationships" xmlns:m="http://schemas.openxmlformats.org/officeDocument/2006/math" xmlns:v="urn:schemas-microsoft-com:vml" xmlns:wp="http://schemas.openxmlformats.org/drawingml/2006/wordprocessingDrawing" xmlns:w10="urn:schemas-microsoft-com:office:word" xmlns:w="http://schemas.openxmlformats.org/wordprocessingml/2006/main" xmlns:wne="http://schemas.microsoft.com/office/word/2006/wordml">
+<w:numbering xmlns:mv="urn:schemas-microsoft-com:mac:vml" xmlns:mo="http://schemas.microsoft.com/office/mac/office/2008/main" xmlns:ve="http://schemas.openxmlformats.org/markup-compatibility/2006" xmlns:o="urn:schemas-microsoft-com:office:office" xmlns:r="http://schemas.openxmlformats.org/officeDocument/2006/relationships" xmlns:m="http://schemas.openxmlformats.org/officeDocument/2006/math" xmlns:v="urn:schemas-microsoft-com:vml" xmlns:w10="urn:schemas-microsoft-com:office:word" xmlns:w="http://schemas.openxmlformats.org/wordprocessingml/2006/main" xmlns:wne="http://schemas.microsoft.com/office/word/2006/wordml" xmlns:wp="http://schemas.openxmlformats.org/drawingml/2006/wordprocessingDrawing">
   <w:abstractNum w:abstractNumId="0">
     <w:nsid w:val="02B207BF"/>
     <w:multiLevelType w:val="hybridMultilevel"/>

</xml_diff>

<commit_message>
Updated the Installation and Connection Guide
</commit_message>
<xml_diff>
--- a/java/code/web-distro/src/docs/Visual_Programmer_Installation_and_Connection_Guide.docx
+++ b/java/code/web-distro/src/docs/Visual_Programmer_Installation_and_Connection_Guide.docx
@@ -1,6 +1,6 @@
 
 <file path=word/document.xml><?xml version="1.0" encoding="utf-8"?>
-<w:document xmlns:mv="urn:schemas-microsoft-com:mac:vml" xmlns:mo="http://schemas.microsoft.com/office/mac/office/2008/main" xmlns:ve="http://schemas.openxmlformats.org/markup-compatibility/2006" xmlns:o="urn:schemas-microsoft-com:office:office" xmlns:r="http://schemas.openxmlformats.org/officeDocument/2006/relationships" xmlns:m="http://schemas.openxmlformats.org/officeDocument/2006/math" xmlns:v="urn:schemas-microsoft-com:vml" xmlns:w10="urn:schemas-microsoft-com:office:word" xmlns:w="http://schemas.openxmlformats.org/wordprocessingml/2006/main" xmlns:wne="http://schemas.microsoft.com/office/word/2006/wordml" xmlns:wp="http://schemas.openxmlformats.org/drawingml/2006/wordprocessingDrawing" ve:Ignorable="mv" ve:PreserveAttributes="mv:*">
+<w:document xmlns:mo="http://schemas.microsoft.com/office/mac/office/2008/main" xmlns:ve="http://schemas.openxmlformats.org/markup-compatibility/2006" xmlns:mv="urn:schemas-microsoft-com:mac:vml" xmlns:o="urn:schemas-microsoft-com:office:office" xmlns:r="http://schemas.openxmlformats.org/officeDocument/2006/relationships" xmlns:m="http://schemas.openxmlformats.org/officeDocument/2006/math" xmlns:v="urn:schemas-microsoft-com:vml" xmlns:wp="http://schemas.openxmlformats.org/drawingml/2006/wordprocessingDrawing" xmlns:w10="urn:schemas-microsoft-com:office:word" xmlns:w="http://schemas.openxmlformats.org/wordprocessingml/2006/main" xmlns:wne="http://schemas.microsoft.com/office/word/2006/wordml">
   <w:body>
     <w:p>
       <w:pPr>
@@ -156,7 +156,7 @@
             <w:rPr>
               <w:noProof/>
             </w:rPr>
-            <w:instrText xml:space="preserve"> PAGEREF _Toc250821194 \h </w:instrText>
+            <w:instrText xml:space="preserve"> PAGEREF _Toc253607705 \h </w:instrText>
           </w:r>
           <w:r>
             <w:rPr>
@@ -217,7 +217,7 @@
             <w:rPr>
               <w:noProof/>
             </w:rPr>
-            <w:instrText xml:space="preserve"> PAGEREF _Toc250821195 \h </w:instrText>
+            <w:instrText xml:space="preserve"> PAGEREF _Toc253607706 \h </w:instrText>
           </w:r>
           <w:r>
             <w:rPr>
@@ -278,7 +278,7 @@
             <w:rPr>
               <w:noProof/>
             </w:rPr>
-            <w:instrText xml:space="preserve"> PAGEREF _Toc250821196 \h </w:instrText>
+            <w:instrText xml:space="preserve"> PAGEREF _Toc253607707 \h </w:instrText>
           </w:r>
           <w:r>
             <w:rPr>
@@ -295,7 +295,7 @@
             <w:rPr>
               <w:noProof/>
             </w:rPr>
-            <w:t>4</w:t>
+            <w:t>5</w:t>
           </w:r>
           <w:r>
             <w:rPr>
@@ -339,7 +339,7 @@
             <w:rPr>
               <w:noProof/>
             </w:rPr>
-            <w:instrText xml:space="preserve"> PAGEREF _Toc250821197 \h </w:instrText>
+            <w:instrText xml:space="preserve"> PAGEREF _Toc253607708 \h </w:instrText>
           </w:r>
           <w:r>
             <w:rPr>
@@ -382,7 +382,7 @@
             <w:rPr>
               <w:noProof/>
             </w:rPr>
-            <w:t>Frequently Asked Questions (FAQ)</w:t>
+            <w:t>Support</w:t>
           </w:r>
           <w:r>
             <w:rPr>
@@ -400,7 +400,7 @@
             <w:rPr>
               <w:noProof/>
             </w:rPr>
-            <w:instrText xml:space="preserve"> PAGEREF _Toc250821198 \h </w:instrText>
+            <w:instrText xml:space="preserve"> PAGEREF _Toc253607709 \h </w:instrText>
           </w:r>
           <w:r>
             <w:rPr>
@@ -435,19 +435,15 @@
     </w:sdt>
     <w:p>
       <w:pPr>
-        <w:spacing w:after="0" w:line="240" w:lineRule="auto"/>
-      </w:pPr>
-    </w:p>
-    <w:p>
-      <w:pPr>
-        <w:rPr>
+        <w:rPr>
+          <w:rFonts w:ascii="Arial Black" w:eastAsiaTheme="majorEastAsia" w:hAnsi="Arial Black" w:cstheme="majorBidi"/>
           <w:b/>
-        </w:rPr>
-      </w:pPr>
-      <w:r>
-        <w:rPr>
-          <w:b/>
-        </w:rPr>
+          <w:bCs/>
+          <w:sz w:val="28"/>
+          <w:szCs w:val="28"/>
+        </w:rPr>
+      </w:pPr>
+      <w:r>
         <w:br w:type="page"/>
       </w:r>
     </w:p>
@@ -455,7 +451,7 @@
       <w:pPr>
         <w:pStyle w:val="Heading1"/>
       </w:pPr>
-      <w:bookmarkStart w:id="0" w:name="_Toc250821194"/>
+      <w:bookmarkStart w:id="0" w:name="_Toc253607705"/>
       <w:r>
         <w:t xml:space="preserve">Step One – </w:t>
       </w:r>
@@ -879,15 +875,7 @@
         <w:t>not</w:t>
       </w:r>
       <w:r>
-        <w:t xml:space="preserve"> require the Java </w:t>
-      </w:r>
-      <w:proofErr w:type="spellStart"/>
-      <w:r>
-        <w:t>Plugin</w:t>
-      </w:r>
-      <w:proofErr w:type="spellEnd"/>
-      <w:r>
-        <w:t xml:space="preserve"> to be installed </w:t>
+        <w:t xml:space="preserve"> require the Java Plugin to be installed </w:t>
       </w:r>
       <w:r>
         <w:t xml:space="preserve">or enabled </w:t>
@@ -914,7 +902,7 @@
       <w:pPr>
         <w:pStyle w:val="Heading1"/>
       </w:pPr>
-      <w:bookmarkStart w:id="1" w:name="_Toc250821195"/>
+      <w:bookmarkStart w:id="1" w:name="_Toc253607706"/>
       <w:r>
         <w:t>Step Two – Download and Installation</w:t>
       </w:r>
@@ -1317,25 +1305,7 @@
           <w:color w:val="000000"/>
           <w:szCs w:val="24"/>
         </w:rPr>
-        <w:t>: you will download a disk image file (.</w:t>
-      </w:r>
-      <w:proofErr w:type="spellStart"/>
-      <w:r>
-        <w:rPr>
-          <w:rFonts w:ascii="Calibri" w:hAnsi="Calibri" w:cs="Calibri"/>
-          <w:color w:val="000000"/>
-          <w:szCs w:val="24"/>
-        </w:rPr>
-        <w:t>dmg</w:t>
-      </w:r>
-      <w:proofErr w:type="spellEnd"/>
-      <w:r>
-        <w:rPr>
-          <w:rFonts w:ascii="Calibri" w:hAnsi="Calibri" w:cs="Calibri"/>
-          <w:color w:val="000000"/>
-          <w:szCs w:val="24"/>
-        </w:rPr>
-        <w:t>).  Double-click it to mount and open the disk image.  Once it is open, simply drag the Visual Programmer application to your computer’s Applications folder.  Once it has copied, you may eject the disk image.</w:t>
+        <w:t>: you will download a disk image file (.dmg).  Double-click it to mount and open the disk image.  Once it is open, simply drag the Visual Programmer application to your computer’s Applications folder.  Once it has copied, you may eject the disk image.</w:t>
       </w:r>
     </w:p>
     <w:p>
@@ -1370,25 +1340,7 @@
           <w:color w:val="000000"/>
           <w:szCs w:val="24"/>
         </w:rPr>
-        <w:t>: you will download an installer file (.</w:t>
-      </w:r>
-      <w:proofErr w:type="spellStart"/>
-      <w:r>
-        <w:rPr>
-          <w:rFonts w:ascii="Calibri" w:hAnsi="Calibri" w:cs="Calibri"/>
-          <w:color w:val="000000"/>
-          <w:szCs w:val="24"/>
-        </w:rPr>
-        <w:t>msi</w:t>
-      </w:r>
-      <w:proofErr w:type="spellEnd"/>
-      <w:r>
-        <w:rPr>
-          <w:rFonts w:ascii="Calibri" w:hAnsi="Calibri" w:cs="Calibri"/>
-          <w:color w:val="000000"/>
-          <w:szCs w:val="24"/>
-        </w:rPr>
-        <w:t>).  Double-click to open it and follow the installation wizard steps to install the Visual Programmer.</w:t>
+        <w:t>: you will download an installer file (.msi).  Double-click to open it and follow the installation wizard steps to install the Visual Programmer.</w:t>
       </w:r>
     </w:p>
     <w:p>
@@ -1423,25 +1375,7 @@
           <w:color w:val="000000"/>
           <w:szCs w:val="24"/>
         </w:rPr>
-        <w:t>: you will download a package file (.</w:t>
-      </w:r>
-      <w:proofErr w:type="spellStart"/>
-      <w:r>
-        <w:rPr>
-          <w:rFonts w:ascii="Calibri" w:hAnsi="Calibri" w:cs="Calibri"/>
-          <w:color w:val="000000"/>
-          <w:szCs w:val="24"/>
-        </w:rPr>
-        <w:t>deb</w:t>
-      </w:r>
-      <w:proofErr w:type="spellEnd"/>
-      <w:r>
-        <w:rPr>
-          <w:rFonts w:ascii="Calibri" w:hAnsi="Calibri" w:cs="Calibri"/>
-          <w:color w:val="000000"/>
-          <w:szCs w:val="24"/>
-        </w:rPr>
-        <w:t xml:space="preserve">).  Double-click to open it and </w:t>
+        <w:t xml:space="preserve">: you will download a package file (.deb).  Double-click to open it and </w:t>
       </w:r>
       <w:r>
         <w:rPr>
@@ -2082,13 +2016,8 @@
         </w:rPr>
         <w:t xml:space="preserve">Unzip the </w:t>
       </w:r>
-      <w:proofErr w:type="spellStart"/>
-      <w:r>
-        <w:t>visualprogrammer.zip</w:t>
-      </w:r>
-      <w:proofErr w:type="spellEnd"/>
-      <w:r>
-        <w:t xml:space="preserve"> archive to your preferred location.</w:t>
+      <w:r>
+        <w:t>visualprogrammer.zip archive to your preferred location.</w:t>
       </w:r>
     </w:p>
     <w:p>
@@ -2106,9 +2035,23 @@
     </w:p>
     <w:p>
       <w:pPr>
+        <w:rPr>
+          <w:rFonts w:ascii="Arial Black" w:eastAsiaTheme="majorEastAsia" w:hAnsi="Arial Black" w:cstheme="majorBidi"/>
+          <w:b/>
+          <w:bCs/>
+          <w:sz w:val="28"/>
+          <w:szCs w:val="28"/>
+        </w:rPr>
+      </w:pPr>
+      <w:r>
+        <w:br w:type="page"/>
+      </w:r>
+    </w:p>
+    <w:p>
+      <w:pPr>
         <w:pStyle w:val="Heading1"/>
       </w:pPr>
-      <w:bookmarkStart w:id="2" w:name="_Toc250821196"/>
+      <w:bookmarkStart w:id="2" w:name="_Toc253607707"/>
       <w:r>
         <w:t xml:space="preserve">Step </w:t>
       </w:r>
@@ -2373,12 +2316,13 @@
           <w:rStyle w:val="Strong"/>
         </w:rPr>
       </w:pPr>
-      <w:r>
-        <w:rPr>
-          <w:rStyle w:val="Strong"/>
-        </w:rPr>
-        <w:br w:type="page"/>
-      </w:r>
+    </w:p>
+    <w:p>
+      <w:pPr>
+        <w:rPr>
+          <w:rStyle w:val="Strong"/>
+        </w:rPr>
+      </w:pPr>
       <w:r>
         <w:rPr>
           <w:rStyle w:val="Strong"/>
@@ -2551,19 +2495,11 @@
           <w:t>http://www.ftdichip.com/Drivers/VCP.htm</w:t>
         </w:r>
       </w:hyperlink>
-      <w:proofErr w:type="gramStart"/>
       <w:r>
         <w:rPr>
           <w:bCs/>
         </w:rPr>
-        <w:t xml:space="preserve">  and</w:t>
-      </w:r>
-      <w:proofErr w:type="gramEnd"/>
-      <w:r>
-        <w:rPr>
-          <w:bCs/>
-        </w:rPr>
-        <w:t xml:space="preserve"> follow the instructions for your computer’s operating system.  </w:t>
+        <w:t xml:space="preserve">  and follow the instructions for your computer’s operating system.  </w:t>
       </w:r>
     </w:p>
     <w:p>
@@ -2861,6 +2797,21 @@
     </w:p>
     <w:p>
       <w:pPr>
+        <w:rPr>
+          <w:rStyle w:val="Strong"/>
+        </w:rPr>
+      </w:pPr>
+      <w:r>
+        <w:rPr>
+          <w:rStyle w:val="Strong"/>
+          <w:rFonts w:ascii="Arial Black" w:hAnsi="Arial Black"/>
+          <w:sz w:val="28"/>
+        </w:rPr>
+        <w:br w:type="page"/>
+      </w:r>
+    </w:p>
+    <w:p>
+      <w:pPr>
         <w:pStyle w:val="Heading1"/>
         <w:rPr>
           <w:rStyle w:val="Strong"/>
@@ -2870,15 +2821,7 @@
           <w:szCs w:val="22"/>
         </w:rPr>
       </w:pPr>
-      <w:r>
-        <w:rPr>
-          <w:rStyle w:val="Strong"/>
-          <w:rFonts w:ascii="Arial Black" w:hAnsi="Arial Black"/>
-          <w:sz w:val="28"/>
-        </w:rPr>
-        <w:br w:type="page"/>
-      </w:r>
-      <w:bookmarkStart w:id="3" w:name="_Toc250821197"/>
+      <w:bookmarkStart w:id="3" w:name="_Toc253607708"/>
       <w:r>
         <w:rPr>
           <w:rStyle w:val="Strong"/>
@@ -2928,7 +2871,47 @@
           <w:rFonts w:asciiTheme="minorHAnsi" w:hAnsiTheme="minorHAnsi" w:cstheme="minorHAnsi"/>
           <w:b w:val="0"/>
         </w:rPr>
-        <w:t xml:space="preserve"> for the device and stop displaying the “Connect Tip” illustrations. The new screen is the main Visual Programmer screen and will be showing the Expression Builder tab. The Expression Builder tab is easy to recognize by its large “cartoon” image of a Hummingbird</w:t>
+        <w:t xml:space="preserve"> for the device and stop displaying the “Connect Tip” illustrations. </w:t>
+      </w:r>
+      <w:r>
+        <w:rPr>
+          <w:rStyle w:val="Strong"/>
+          <w:rFonts w:asciiTheme="minorHAnsi" w:hAnsiTheme="minorHAnsi" w:cstheme="minorHAnsi"/>
+          <w:b w:val="0"/>
+        </w:rPr>
+        <w:t>It will then prompt you to select the directory in which it will store your files</w:t>
+      </w:r>
+      <w:r>
+        <w:rPr>
+          <w:rStyle w:val="Strong"/>
+          <w:rFonts w:asciiTheme="minorHAnsi" w:hAnsiTheme="minorHAnsi" w:cstheme="minorHAnsi"/>
+          <w:b w:val="0"/>
+        </w:rPr>
+        <w:t xml:space="preserve">. </w:t>
+      </w:r>
+      <w:r>
+        <w:rPr>
+          <w:rStyle w:val="Strong"/>
+          <w:rFonts w:asciiTheme="minorHAnsi" w:hAnsiTheme="minorHAnsi" w:cstheme="minorHAnsi"/>
+          <w:b w:val="0"/>
+        </w:rPr>
+        <w:t>Once you choose a directory, it will display the</w:t>
+      </w:r>
+      <w:r>
+        <w:rPr>
+          <w:rStyle w:val="Strong"/>
+          <w:rFonts w:asciiTheme="minorHAnsi" w:hAnsiTheme="minorHAnsi" w:cstheme="minorHAnsi"/>
+          <w:b w:val="0"/>
+        </w:rPr>
+        <w:t xml:space="preserve"> tabbed Visual Programmer interface </w:t>
+      </w:r>
+      <w:r>
+        <w:rPr>
+          <w:rStyle w:val="Strong"/>
+          <w:rFonts w:asciiTheme="minorHAnsi" w:hAnsiTheme="minorHAnsi" w:cstheme="minorHAnsi"/>
+          <w:b w:val="0"/>
+        </w:rPr>
+        <w:t>and will be showing the Expression Builder tab. The Expression Builder tab is easy to recognize by its large “cartoon” image of a Hummingbird</w:t>
       </w:r>
       <w:r>
         <w:rPr>
@@ -3239,14 +3222,55 @@
     </w:p>
     <w:p>
       <w:pPr>
+        <w:pStyle w:val="ListParagraph"/>
+        <w:spacing w:after="0" w:line="240" w:lineRule="auto"/>
+        <w:ind w:left="0"/>
+      </w:pPr>
+    </w:p>
+    <w:p>
+      <w:pPr>
+        <w:pStyle w:val="ListParagraph"/>
+        <w:spacing w:after="0" w:line="240" w:lineRule="auto"/>
+        <w:ind w:left="0"/>
+      </w:pPr>
+      <w:r>
+        <w:t>NOTE</w:t>
+      </w:r>
+      <w:r>
+        <w:t>: When choosing the directory for your files after the device connection is established, y</w:t>
+      </w:r>
+      <w:r>
+        <w:rPr>
+          <w:rStyle w:val="Strong"/>
+          <w:rFonts w:asciiTheme="minorHAnsi" w:hAnsiTheme="minorHAnsi" w:cstheme="minorHAnsi"/>
+          <w:b w:val="0"/>
+        </w:rPr>
+        <w:t xml:space="preserve">ou will also be given the opportunity to have the Visual Programmer remember this location, in which case you will not be prompted </w:t>
+      </w:r>
+      <w:r>
+        <w:rPr>
+          <w:rStyle w:val="Strong"/>
+          <w:rFonts w:asciiTheme="minorHAnsi" w:hAnsiTheme="minorHAnsi" w:cstheme="minorHAnsi"/>
+          <w:b w:val="0"/>
+        </w:rPr>
+        <w:t>on subsequent connections, even after restarting the application</w:t>
+      </w:r>
+      <w:r>
+        <w:rPr>
+          <w:rStyle w:val="Strong"/>
+          <w:rFonts w:asciiTheme="minorHAnsi" w:hAnsiTheme="minorHAnsi" w:cstheme="minorHAnsi"/>
+          <w:b w:val="0"/>
+        </w:rPr>
+        <w:t>. The preference can be changed in the Settings tab.</w:t>
+      </w:r>
+    </w:p>
+    <w:p>
+      <w:pPr>
         <w:pStyle w:val="Heading1"/>
       </w:pPr>
-      <w:r>
-        <w:br w:type="page"/>
-      </w:r>
-      <w:bookmarkStart w:id="4" w:name="_Toc250821198"/>
-      <w:r>
-        <w:t>Frequently Asked Questions (FAQ)</w:t>
+      <w:bookmarkStart w:id="4" w:name="_Toc253607709"/>
+      <w:r>
+        <w:t>Support</w:t>
       </w:r>
       <w:bookmarkEnd w:id="4"/>
     </w:p>
@@ -3262,202 +3286,6 @@
       <w:pPr>
         <w:spacing w:after="0" w:line="240" w:lineRule="auto"/>
       </w:pPr>
-    </w:p>
-    <w:p>
-      <w:pPr>
-        <w:rPr>
-          <w:rStyle w:val="Strong"/>
-        </w:rPr>
-      </w:pPr>
-      <w:r>
-        <w:rPr>
-          <w:rStyle w:val="Strong"/>
-          <w:sz w:val="24"/>
-        </w:rPr>
-        <w:t>Can I change where the Visual Programmer saves its files</w:t>
-      </w:r>
-      <w:r>
-        <w:rPr>
-          <w:rStyle w:val="Strong"/>
-          <w:sz w:val="24"/>
-        </w:rPr>
-        <w:t>?</w:t>
-      </w:r>
-    </w:p>
-    <w:p>
-      <w:pPr>
-        <w:spacing w:after="0" w:line="240" w:lineRule="auto"/>
-      </w:pPr>
-      <w:r>
-        <w:t>Yes! By default, the Visual Programmer s</w:t>
-      </w:r>
-      <w:r>
-        <w:t xml:space="preserve">tores its files in a </w:t>
-      </w:r>
-      <w:proofErr w:type="spellStart"/>
-      <w:r>
-        <w:rPr>
-          <w:rFonts w:ascii="Courier New" w:hAnsi="Courier New"/>
-        </w:rPr>
-        <w:t>CREATELab</w:t>
-      </w:r>
-      <w:proofErr w:type="spellEnd"/>
-      <w:r>
-        <w:t xml:space="preserve"> subdirectory of the user's home directory.  This is problematic for some users (e.g. schools with shared computers, security restrictions, etc.).  To change where files are stored, you can launch the Visual Programmer and supply it with the </w:t>
-      </w:r>
-      <w:proofErr w:type="spellStart"/>
-      <w:r>
-        <w:rPr>
-          <w:rFonts w:ascii="Courier New" w:hAnsi="Courier New"/>
-        </w:rPr>
-        <w:t>CreateLabHomeDirectory</w:t>
-      </w:r>
-      <w:proofErr w:type="spellEnd"/>
-      <w:r>
-        <w:t xml:space="preserve"> system property. </w:t>
-      </w:r>
-      <w:r>
-        <w:t>This currently only works with the</w:t>
-      </w:r>
-      <w:r>
-        <w:t xml:space="preserve"> Zip file version</w:t>
-      </w:r>
-      <w:r>
-        <w:t xml:space="preserve"> of the Visual Programmer</w:t>
-      </w:r>
-      <w:r>
-        <w:t>, but we will be providing this functionality in the standalone application version of the software very soon</w:t>
-      </w:r>
-      <w:r>
-        <w:t>.</w:t>
-      </w:r>
-    </w:p>
-    <w:p>
-      <w:pPr>
-        <w:spacing w:after="0" w:line="240" w:lineRule="auto"/>
-      </w:pPr>
-    </w:p>
-    <w:p>
-      <w:pPr>
-        <w:spacing w:after="0" w:line="240" w:lineRule="auto"/>
-      </w:pPr>
-      <w:r>
-        <w:t>To change the home directory location</w:t>
-      </w:r>
-      <w:r>
-        <w:t xml:space="preserve">, open a command prompt window and navigate to the directory containing all the jars that were in the zip.  Then run the following command, replacing </w:t>
-      </w:r>
-      <w:r>
-        <w:rPr>
-          <w:rFonts w:ascii="Courier New" w:hAnsi="Courier New"/>
-        </w:rPr>
-        <w:t>PATH_TO_DESIRED_DIRECTORY</w:t>
-      </w:r>
-      <w:r>
-        <w:t xml:space="preserve"> with the path to the directory in which you want files to be saved:</w:t>
-      </w:r>
-    </w:p>
-    <w:p>
-      <w:pPr>
-        <w:spacing w:after="0" w:line="240" w:lineRule="auto"/>
-      </w:pPr>
-    </w:p>
-    <w:p>
-      <w:pPr>
-        <w:spacing w:after="0" w:line="240" w:lineRule="auto"/>
-        <w:rPr>
-          <w:rFonts w:ascii="Courier New" w:hAnsi="Courier New"/>
-          <w:sz w:val="16"/>
-        </w:rPr>
-      </w:pPr>
-      <w:r>
-        <w:rPr>
-          <w:rFonts w:ascii="Courier New" w:hAnsi="Courier New"/>
-          <w:sz w:val="16"/>
-        </w:rPr>
-        <w:t xml:space="preserve">   </w:t>
-      </w:r>
-      <w:proofErr w:type="gramStart"/>
-      <w:r>
-        <w:rPr>
-          <w:rFonts w:ascii="Courier New" w:hAnsi="Courier New"/>
-          <w:sz w:val="16"/>
-        </w:rPr>
-        <w:t>java</w:t>
-      </w:r>
-      <w:proofErr w:type="gramEnd"/>
-      <w:r>
-        <w:rPr>
-          <w:rFonts w:ascii="Courier New" w:hAnsi="Courier New"/>
-          <w:sz w:val="16"/>
-        </w:rPr>
-        <w:t xml:space="preserve"> -</w:t>
-      </w:r>
-      <w:proofErr w:type="spellStart"/>
-      <w:r>
-        <w:rPr>
-          <w:rFonts w:ascii="Courier New" w:hAnsi="Courier New"/>
-          <w:sz w:val="16"/>
-        </w:rPr>
-        <w:t>DCreateLabHomeDirectory</w:t>
-      </w:r>
-      <w:proofErr w:type="spellEnd"/>
-      <w:r>
-        <w:rPr>
-          <w:rFonts w:ascii="Courier New" w:hAnsi="Courier New"/>
-          <w:sz w:val="16"/>
-        </w:rPr>
-        <w:t>=PATH_TO_DESIRED_DIRECTORY -jar visual-programmer-</w:t>
-      </w:r>
-      <w:proofErr w:type="spellStart"/>
-      <w:r>
-        <w:rPr>
-          <w:rFonts w:ascii="Courier New" w:hAnsi="Courier New"/>
-          <w:sz w:val="16"/>
-        </w:rPr>
-        <w:t>applications.jar</w:t>
-      </w:r>
-      <w:proofErr w:type="spellEnd"/>
-    </w:p>
-    <w:p>
-      <w:pPr>
-        <w:spacing w:after="0" w:line="240" w:lineRule="auto"/>
-      </w:pPr>
-    </w:p>
-    <w:p>
-      <w:pPr>
-        <w:spacing w:after="0" w:line="240" w:lineRule="auto"/>
-      </w:pPr>
-      <w:r>
-        <w:t>You may wish to save the above command in a script that your users can simply double-click to launch.</w:t>
-      </w:r>
-      <w:r>
-        <w:t xml:space="preserve"> </w:t>
-      </w:r>
-    </w:p>
-    <w:p>
-      <w:pPr>
-        <w:spacing w:after="0" w:line="240" w:lineRule="auto"/>
-      </w:pPr>
-    </w:p>
-    <w:p>
-      <w:pPr>
-        <w:spacing w:after="0" w:line="240" w:lineRule="auto"/>
-      </w:pPr>
-    </w:p>
-    <w:p>
-      <w:pPr>
-        <w:rPr>
-          <w:rStyle w:val="Strong"/>
-        </w:rPr>
-      </w:pPr>
-      <w:r>
-        <w:rPr>
-          <w:rStyle w:val="Strong"/>
-          <w:sz w:val="24"/>
-        </w:rPr>
-        <w:t>Where can I get more help?</w:t>
-      </w:r>
     </w:p>
     <w:p>
       <w:pPr>
@@ -3659,8 +3487,8 @@
 </file>
 
 <file path=word/endnotes.xml><?xml version="1.0" encoding="utf-8"?>
-<w:endnotes xmlns:mv="urn:schemas-microsoft-com:mac:vml" xmlns:mo="http://schemas.microsoft.com/office/mac/office/2008/main" xmlns:ve="http://schemas.openxmlformats.org/markup-compatibility/2006" xmlns:o="urn:schemas-microsoft-com:office:office" xmlns:r="http://schemas.openxmlformats.org/officeDocument/2006/relationships" xmlns:m="http://schemas.openxmlformats.org/officeDocument/2006/math" xmlns:v="urn:schemas-microsoft-com:vml" xmlns:w10="urn:schemas-microsoft-com:office:word" xmlns:w="http://schemas.openxmlformats.org/wordprocessingml/2006/main" xmlns:wne="http://schemas.microsoft.com/office/word/2006/wordml" xmlns:wp="http://schemas.openxmlformats.org/drawingml/2006/wordprocessingDrawing">
-  <w:endnote w:type="separator" w:id="0">
+<w:endnotes xmlns:mo="http://schemas.microsoft.com/office/mac/office/2008/main" xmlns:ve="http://schemas.openxmlformats.org/markup-compatibility/2006" xmlns:mv="urn:schemas-microsoft-com:mac:vml" xmlns:o="urn:schemas-microsoft-com:office:office" xmlns:r="http://schemas.openxmlformats.org/officeDocument/2006/relationships" xmlns:m="http://schemas.openxmlformats.org/officeDocument/2006/math" xmlns:v="urn:schemas-microsoft-com:vml" xmlns:wp="http://schemas.openxmlformats.org/drawingml/2006/wordprocessingDrawing" xmlns:w10="urn:schemas-microsoft-com:office:word" xmlns:w="http://schemas.openxmlformats.org/wordprocessingml/2006/main" xmlns:wne="http://schemas.microsoft.com/office/word/2006/wordml">
+  <w:endnote w:type="separator" w:id="-1">
     <w:p>
       <w:pPr>
         <w:spacing w:after="0" w:line="240" w:lineRule="auto"/>
@@ -3670,7 +3498,7 @@
       </w:r>
     </w:p>
   </w:endnote>
-  <w:endnote w:type="continuationSeparator" w:id="1">
+  <w:endnote w:type="continuationSeparator" w:id="0">
     <w:p>
       <w:pPr>
         <w:spacing w:after="0" w:line="240" w:lineRule="auto"/>
@@ -3684,7 +3512,7 @@
 </file>
 
 <file path=word/footer1.xml><?xml version="1.0" encoding="utf-8"?>
-<w:ftr xmlns:mv="urn:schemas-microsoft-com:mac:vml" xmlns:mo="http://schemas.microsoft.com/office/mac/office/2008/main" xmlns:ve="http://schemas.openxmlformats.org/markup-compatibility/2006" xmlns:o="urn:schemas-microsoft-com:office:office" xmlns:r="http://schemas.openxmlformats.org/officeDocument/2006/relationships" xmlns:m="http://schemas.openxmlformats.org/officeDocument/2006/math" xmlns:v="urn:schemas-microsoft-com:vml" xmlns:w10="urn:schemas-microsoft-com:office:word" xmlns:w="http://schemas.openxmlformats.org/wordprocessingml/2006/main" xmlns:wne="http://schemas.microsoft.com/office/word/2006/wordml" xmlns:wp="http://schemas.openxmlformats.org/drawingml/2006/wordprocessingDrawing">
+<w:ftr xmlns:mo="http://schemas.microsoft.com/office/mac/office/2008/main" xmlns:ve="http://schemas.openxmlformats.org/markup-compatibility/2006" xmlns:mv="urn:schemas-microsoft-com:mac:vml" xmlns:o="urn:schemas-microsoft-com:office:office" xmlns:r="http://schemas.openxmlformats.org/officeDocument/2006/relationships" xmlns:m="http://schemas.openxmlformats.org/officeDocument/2006/math" xmlns:v="urn:schemas-microsoft-com:vml" xmlns:wp="http://schemas.openxmlformats.org/drawingml/2006/wordprocessingDrawing" xmlns:w10="urn:schemas-microsoft-com:office:word" xmlns:w="http://schemas.openxmlformats.org/wordprocessingml/2006/main" xmlns:wne="http://schemas.microsoft.com/office/word/2006/wordml">
   <w:p>
     <w:pPr>
       <w:pStyle w:val="Footer"/>
@@ -3703,13 +3531,13 @@
       <w:t xml:space="preserve"> v0.</w:t>
     </w:r>
     <w:r>
-      <w:t>5</w:t>
+      <w:t>6</w:t>
     </w:r>
     <w:r>
       <w:t xml:space="preserve">, </w:t>
     </w:r>
     <w:r>
-      <w:t>January</w:t>
+      <w:t>February</w:t>
     </w:r>
     <w:r>
       <w:t xml:space="preserve"> 2013</w:t>
@@ -3723,8 +3551,8 @@
 </file>
 
 <file path=word/footnotes.xml><?xml version="1.0" encoding="utf-8"?>
-<w:footnotes xmlns:mv="urn:schemas-microsoft-com:mac:vml" xmlns:mo="http://schemas.microsoft.com/office/mac/office/2008/main" xmlns:ve="http://schemas.openxmlformats.org/markup-compatibility/2006" xmlns:o="urn:schemas-microsoft-com:office:office" xmlns:r="http://schemas.openxmlformats.org/officeDocument/2006/relationships" xmlns:m="http://schemas.openxmlformats.org/officeDocument/2006/math" xmlns:v="urn:schemas-microsoft-com:vml" xmlns:w10="urn:schemas-microsoft-com:office:word" xmlns:w="http://schemas.openxmlformats.org/wordprocessingml/2006/main" xmlns:wne="http://schemas.microsoft.com/office/word/2006/wordml" xmlns:wp="http://schemas.openxmlformats.org/drawingml/2006/wordprocessingDrawing">
-  <w:footnote w:type="separator" w:id="0">
+<w:footnotes xmlns:mo="http://schemas.microsoft.com/office/mac/office/2008/main" xmlns:ve="http://schemas.openxmlformats.org/markup-compatibility/2006" xmlns:mv="urn:schemas-microsoft-com:mac:vml" xmlns:o="urn:schemas-microsoft-com:office:office" xmlns:r="http://schemas.openxmlformats.org/officeDocument/2006/relationships" xmlns:m="http://schemas.openxmlformats.org/officeDocument/2006/math" xmlns:v="urn:schemas-microsoft-com:vml" xmlns:wp="http://schemas.openxmlformats.org/drawingml/2006/wordprocessingDrawing" xmlns:w10="urn:schemas-microsoft-com:office:word" xmlns:w="http://schemas.openxmlformats.org/wordprocessingml/2006/main" xmlns:wne="http://schemas.microsoft.com/office/word/2006/wordml">
+  <w:footnote w:type="separator" w:id="-1">
     <w:p>
       <w:pPr>
         <w:spacing w:after="0" w:line="240" w:lineRule="auto"/>
@@ -3734,7 +3562,7 @@
       </w:r>
     </w:p>
   </w:footnote>
-  <w:footnote w:type="continuationSeparator" w:id="1">
+  <w:footnote w:type="continuationSeparator" w:id="0">
     <w:p>
       <w:pPr>
         <w:spacing w:after="0" w:line="240" w:lineRule="auto"/>
@@ -3748,7 +3576,7 @@
 </file>
 
 <file path=word/header1.xml><?xml version="1.0" encoding="utf-8"?>
-<w:hdr xmlns:mv="urn:schemas-microsoft-com:mac:vml" xmlns:mo="http://schemas.microsoft.com/office/mac/office/2008/main" xmlns:ve="http://schemas.openxmlformats.org/markup-compatibility/2006" xmlns:o="urn:schemas-microsoft-com:office:office" xmlns:r="http://schemas.openxmlformats.org/officeDocument/2006/relationships" xmlns:m="http://schemas.openxmlformats.org/officeDocument/2006/math" xmlns:v="urn:schemas-microsoft-com:vml" xmlns:w10="urn:schemas-microsoft-com:office:word" xmlns:w="http://schemas.openxmlformats.org/wordprocessingml/2006/main" xmlns:wne="http://schemas.microsoft.com/office/word/2006/wordml" xmlns:wp="http://schemas.openxmlformats.org/drawingml/2006/wordprocessingDrawing">
+<w:hdr xmlns:mo="http://schemas.microsoft.com/office/mac/office/2008/main" xmlns:ve="http://schemas.openxmlformats.org/markup-compatibility/2006" xmlns:mv="urn:schemas-microsoft-com:mac:vml" xmlns:o="urn:schemas-microsoft-com:office:office" xmlns:r="http://schemas.openxmlformats.org/officeDocument/2006/relationships" xmlns:m="http://schemas.openxmlformats.org/officeDocument/2006/math" xmlns:v="urn:schemas-microsoft-com:vml" xmlns:wp="http://schemas.openxmlformats.org/drawingml/2006/wordprocessingDrawing" xmlns:w10="urn:schemas-microsoft-com:office:word" xmlns:w="http://schemas.openxmlformats.org/wordprocessingml/2006/main" xmlns:wne="http://schemas.microsoft.com/office/word/2006/wordml">
   <w:sdt>
     <w:sdtPr>
       <w:id w:val="91862298"/>
@@ -3783,7 +3611,7 @@
 </file>
 
 <file path=word/numbering.xml><?xml version="1.0" encoding="utf-8"?>
-<w:numbering xmlns:mv="urn:schemas-microsoft-com:mac:vml" xmlns:mo="http://schemas.microsoft.com/office/mac/office/2008/main" xmlns:ve="http://schemas.openxmlformats.org/markup-compatibility/2006" xmlns:o="urn:schemas-microsoft-com:office:office" xmlns:r="http://schemas.openxmlformats.org/officeDocument/2006/relationships" xmlns:m="http://schemas.openxmlformats.org/officeDocument/2006/math" xmlns:v="urn:schemas-microsoft-com:vml" xmlns:w10="urn:schemas-microsoft-com:office:word" xmlns:w="http://schemas.openxmlformats.org/wordprocessingml/2006/main" xmlns:wne="http://schemas.microsoft.com/office/word/2006/wordml" xmlns:wp="http://schemas.openxmlformats.org/drawingml/2006/wordprocessingDrawing">
+<w:numbering xmlns:mo="http://schemas.microsoft.com/office/mac/office/2008/main" xmlns:ve="http://schemas.openxmlformats.org/markup-compatibility/2006" xmlns:mv="urn:schemas-microsoft-com:mac:vml" xmlns:o="urn:schemas-microsoft-com:office:office" xmlns:r="http://schemas.openxmlformats.org/officeDocument/2006/relationships" xmlns:m="http://schemas.openxmlformats.org/officeDocument/2006/math" xmlns:v="urn:schemas-microsoft-com:vml" xmlns:wp="http://schemas.openxmlformats.org/drawingml/2006/wordprocessingDrawing" xmlns:w10="urn:schemas-microsoft-com:office:word" xmlns:w="http://schemas.openxmlformats.org/wordprocessingml/2006/main" xmlns:wne="http://schemas.microsoft.com/office/word/2006/wordml">
   <w:abstractNum w:abstractNumId="0">
     <w:nsid w:val="02B207BF"/>
     <w:multiLevelType w:val="hybridMultilevel"/>
@@ -5360,6 +5188,7 @@
   </w:docDefaults>
   <w:latentStyles w:defLockedState="0" w:defUIPriority="0" w:defSemiHidden="0" w:defUnhideWhenUsed="0" w:defQFormat="0" w:count="276">
     <w:lsdException w:name="toc 1" w:uiPriority="39"/>
+    <w:lsdException w:name="Strong" w:uiPriority="22" w:qFormat="1"/>
   </w:latentStyles>
   <w:style w:type="paragraph" w:default="1" w:styleId="Normal">
     <w:name w:val="Normal"/>
@@ -6002,7 +5831,7 @@
 </file>
 
 <file path=customXml/itemProps1.xml><?xml version="1.0" encoding="utf-8"?>
-<ds:datastoreItem xmlns:ds="http://schemas.openxmlformats.org/officeDocument/2006/customXml" ds:itemID="{3084AC06-E28E-DD4D-AEFA-597D44038EC1}">
+<ds:datastoreItem xmlns:ds="http://schemas.openxmlformats.org/officeDocument/2006/customXml" ds:itemID="{262C1A71-B2FB-964E-96A6-4BB225B303F8}">
   <ds:schemaRefs>
     <ds:schemaRef ds:uri="http://schemas.openxmlformats.org/officeDocument/2006/bibliography"/>
   </ds:schemaRefs>

</xml_diff>

<commit_message>
Improved build.  Now including the help PDF and the 3rd party license files in the distributions. Fixes issue 168.
</commit_message>
<xml_diff>
--- a/java/code/web-distro/src/docs/Visual_Programmer_Installation_and_Connection_Guide.docx
+++ b/java/code/web-distro/src/docs/Visual_Programmer_Installation_and_Connection_Guide.docx
@@ -1340,7 +1340,55 @@
           <w:color w:val="000000"/>
           <w:szCs w:val="24"/>
         </w:rPr>
-        <w:t>: you will download an installer file (.msi).  Double-click to open it and follow the installation wizard steps to install the Visual Programmer.</w:t>
+        <w:t>: you will download a</w:t>
+      </w:r>
+      <w:r>
+        <w:rPr>
+          <w:rFonts w:ascii="Calibri" w:hAnsi="Calibri" w:cs="Calibri"/>
+          <w:color w:val="000000"/>
+          <w:szCs w:val="24"/>
+        </w:rPr>
+        <w:t xml:space="preserve"> zip file containing an</w:t>
+      </w:r>
+      <w:r>
+        <w:rPr>
+          <w:rFonts w:ascii="Calibri" w:hAnsi="Calibri" w:cs="Calibri"/>
+          <w:color w:val="000000"/>
+          <w:szCs w:val="24"/>
+        </w:rPr>
+        <w:t xml:space="preserve"> installer file (.msi).  </w:t>
+      </w:r>
+      <w:r>
+        <w:rPr>
+          <w:rFonts w:ascii="Calibri" w:hAnsi="Calibri" w:cs="Calibri"/>
+          <w:color w:val="000000"/>
+          <w:szCs w:val="24"/>
+        </w:rPr>
+        <w:t>Unzip, and then d</w:t>
+      </w:r>
+      <w:r>
+        <w:rPr>
+          <w:rFonts w:ascii="Calibri" w:hAnsi="Calibri" w:cs="Calibri"/>
+          <w:color w:val="000000"/>
+          <w:szCs w:val="24"/>
+        </w:rPr>
+        <w:t xml:space="preserve">ouble-click </w:t>
+      </w:r>
+      <w:r>
+        <w:rPr>
+          <w:rFonts w:ascii="Calibri" w:hAnsi="Calibri" w:cs="Calibri"/>
+          <w:color w:val="000000"/>
+          <w:szCs w:val="24"/>
+        </w:rPr>
+        <w:t xml:space="preserve">the .msi </w:t>
+      </w:r>
+      <w:r>
+        <w:rPr>
+          <w:rFonts w:ascii="Calibri" w:hAnsi="Calibri" w:cs="Calibri"/>
+          <w:color w:val="000000"/>
+          <w:szCs w:val="24"/>
+        </w:rPr>
+        <w:t>to open it and follow the installation wizard steps to install the Visual Programmer.</w:t>
       </w:r>
     </w:p>
     <w:p>
@@ -2495,11 +2543,19 @@
           <w:t>http://www.ftdichip.com/Drivers/VCP.htm</w:t>
         </w:r>
       </w:hyperlink>
+      <w:proofErr w:type="gramStart"/>
       <w:r>
         <w:rPr>
           <w:bCs/>
         </w:rPr>
-        <w:t xml:space="preserve">  and follow the instructions for your computer’s operating system.  </w:t>
+        <w:t xml:space="preserve">  and</w:t>
+      </w:r>
+      <w:proofErr w:type="gramEnd"/>
+      <w:r>
+        <w:rPr>
+          <w:bCs/>
+        </w:rPr>
+        <w:t xml:space="preserve"> follow the instructions for your computer’s operating system.  </w:t>
       </w:r>
     </w:p>
     <w:p>
@@ -5831,7 +5887,7 @@
 </file>
 
 <file path=customXml/itemProps1.xml><?xml version="1.0" encoding="utf-8"?>
-<ds:datastoreItem xmlns:ds="http://schemas.openxmlformats.org/officeDocument/2006/customXml" ds:itemID="{262C1A71-B2FB-964E-96A6-4BB225B303F8}">
+<ds:datastoreItem xmlns:ds="http://schemas.openxmlformats.org/officeDocument/2006/customXml" ds:itemID="{F296275F-55B7-CA46-A59C-179358A97A36}">
   <ds:schemaRefs>
     <ds:schemaRef ds:uri="http://schemas.openxmlformats.org/officeDocument/2006/bibliography"/>
   </ds:schemaRefs>

</xml_diff>